<commit_message>
make test_p_q more general
</commit_message>
<xml_diff>
--- a/embedding_summery.docx
+++ b/embedding_summery.docx
@@ -7,6 +7,7 @@
         <w:pStyle w:val="Heading1"/>
         <w:rPr>
           <w:rFonts w:eastAsia="Times New Roman" w:hint="cs"/>
+          <w:rtl/>
         </w:rPr>
       </w:pPr>
       <w:r>
@@ -1008,11 +1009,6 @@
       </w:r>
     </w:p>
     <w:p>
-      <w:pPr>
-        <w:rPr>
-          <w:rFonts w:hint="cs"/>
-        </w:rPr>
-      </w:pPr>
       <w:r>
         <w:rPr>
           <w:rFonts w:hint="cs"/>
@@ -1032,6 +1028,1457 @@
           <w:rtl/>
         </w:rPr>
         <w:t xml:space="preserve"> לבדיקות נשתמש ב20 איטרציות</w:t>
+      </w:r>
+    </w:p>
+    <w:p/>
+    <w:p>
+      <w:pPr>
+        <w:pStyle w:val="Heading1"/>
+      </w:pPr>
+      <w:r>
+        <w:t>P q</w:t>
+      </w:r>
+    </w:p>
+    <w:p>
+      <w:pPr>
+        <w:shd w:val="clear" w:color="auto" w:fill="1E1E1E"/>
+        <w:spacing w:after="0" w:line="285" w:lineRule="atLeast"/>
+        <w:rPr>
+          <w:rFonts w:ascii="Courier New" w:eastAsia="Times New Roman" w:hAnsi="Courier New" w:cs="Courier New"/>
+          <w:color w:val="D4D4D4"/>
+          <w:sz w:val="21"/>
+          <w:szCs w:val="21"/>
+        </w:rPr>
+      </w:pPr>
+      <w:proofErr w:type="spellStart"/>
+      <w:r>
+        <w:rPr>
+          <w:rFonts w:ascii="Courier New" w:eastAsia="Times New Roman" w:hAnsi="Courier New" w:cs="Courier New"/>
+          <w:color w:val="D4D4D4"/>
+          <w:sz w:val="21"/>
+          <w:szCs w:val="21"/>
+        </w:rPr>
+        <w:t>ps</w:t>
+      </w:r>
+      <w:proofErr w:type="spellEnd"/>
+      <w:r>
+        <w:rPr>
+          <w:rFonts w:ascii="Courier New" w:eastAsia="Times New Roman" w:hAnsi="Courier New" w:cs="Courier New"/>
+          <w:color w:val="D4D4D4"/>
+          <w:sz w:val="21"/>
+          <w:szCs w:val="21"/>
+        </w:rPr>
+        <w:t> = </w:t>
+      </w:r>
+      <w:proofErr w:type="spellStart"/>
+      <w:proofErr w:type="gramStart"/>
+      <w:r>
+        <w:rPr>
+          <w:rFonts w:ascii="Courier New" w:eastAsia="Times New Roman" w:hAnsi="Courier New" w:cs="Courier New"/>
+          <w:color w:val="D4D4D4"/>
+          <w:sz w:val="21"/>
+          <w:szCs w:val="21"/>
+        </w:rPr>
+        <w:t>np.linspace</w:t>
+      </w:r>
+      <w:proofErr w:type="spellEnd"/>
+      <w:proofErr w:type="gramEnd"/>
+      <w:r>
+        <w:rPr>
+          <w:rFonts w:ascii="Courier New" w:eastAsia="Times New Roman" w:hAnsi="Courier New" w:cs="Courier New"/>
+          <w:color w:val="DCDCDC"/>
+          <w:sz w:val="21"/>
+          <w:szCs w:val="21"/>
+        </w:rPr>
+        <w:t>(</w:t>
+      </w:r>
+      <w:r>
+        <w:rPr>
+          <w:rFonts w:ascii="Courier New" w:eastAsia="Times New Roman" w:hAnsi="Courier New" w:cs="Courier New"/>
+          <w:color w:val="B5CEA8"/>
+          <w:sz w:val="21"/>
+          <w:szCs w:val="21"/>
+        </w:rPr>
+        <w:t>0.01</w:t>
+      </w:r>
+      <w:r>
+        <w:rPr>
+          <w:rFonts w:ascii="Courier New" w:eastAsia="Times New Roman" w:hAnsi="Courier New" w:cs="Courier New"/>
+          <w:color w:val="DCDCDC"/>
+          <w:sz w:val="21"/>
+          <w:szCs w:val="21"/>
+        </w:rPr>
+        <w:t>,</w:t>
+      </w:r>
+      <w:r>
+        <w:rPr>
+          <w:rFonts w:ascii="Courier New" w:eastAsia="Times New Roman" w:hAnsi="Courier New" w:cs="Courier New"/>
+          <w:color w:val="D4D4D4"/>
+          <w:sz w:val="21"/>
+          <w:szCs w:val="21"/>
+        </w:rPr>
+        <w:t> </w:t>
+      </w:r>
+      <w:r>
+        <w:rPr>
+          <w:rFonts w:ascii="Courier New" w:eastAsia="Times New Roman" w:hAnsi="Courier New" w:cs="Courier New"/>
+          <w:color w:val="B5CEA8"/>
+          <w:sz w:val="21"/>
+          <w:szCs w:val="21"/>
+        </w:rPr>
+        <w:t>4</w:t>
+      </w:r>
+      <w:r>
+        <w:rPr>
+          <w:rFonts w:ascii="Courier New" w:eastAsia="Times New Roman" w:hAnsi="Courier New" w:cs="Courier New"/>
+          <w:color w:val="DCDCDC"/>
+          <w:sz w:val="21"/>
+          <w:szCs w:val="21"/>
+        </w:rPr>
+        <w:t>,</w:t>
+      </w:r>
+      <w:r>
+        <w:rPr>
+          <w:rFonts w:ascii="Courier New" w:eastAsia="Times New Roman" w:hAnsi="Courier New" w:cs="Courier New"/>
+          <w:color w:val="D4D4D4"/>
+          <w:sz w:val="21"/>
+          <w:szCs w:val="21"/>
+        </w:rPr>
+        <w:t> </w:t>
+      </w:r>
+      <w:r>
+        <w:rPr>
+          <w:rFonts w:ascii="Courier New" w:eastAsia="Times New Roman" w:hAnsi="Courier New" w:cs="Courier New"/>
+          <w:color w:val="B5CEA8"/>
+          <w:sz w:val="21"/>
+          <w:szCs w:val="21"/>
+        </w:rPr>
+        <w:t>4</w:t>
+      </w:r>
+      <w:r>
+        <w:rPr>
+          <w:rFonts w:ascii="Courier New" w:eastAsia="Times New Roman" w:hAnsi="Courier New" w:cs="Courier New"/>
+          <w:color w:val="DCDCDC"/>
+          <w:sz w:val="21"/>
+          <w:szCs w:val="21"/>
+        </w:rPr>
+        <w:t>)</w:t>
+      </w:r>
+    </w:p>
+    <w:p>
+      <w:pPr>
+        <w:shd w:val="clear" w:color="auto" w:fill="1E1E1E"/>
+        <w:spacing w:after="0" w:line="285" w:lineRule="atLeast"/>
+        <w:rPr>
+          <w:rFonts w:ascii="Courier New" w:eastAsia="Times New Roman" w:hAnsi="Courier New" w:cs="Courier New"/>
+          <w:color w:val="D4D4D4"/>
+          <w:sz w:val="21"/>
+          <w:szCs w:val="21"/>
+        </w:rPr>
+      </w:pPr>
+      <w:proofErr w:type="spellStart"/>
+      <w:r>
+        <w:rPr>
+          <w:rFonts w:ascii="Courier New" w:eastAsia="Times New Roman" w:hAnsi="Courier New" w:cs="Courier New"/>
+          <w:color w:val="D4D4D4"/>
+          <w:sz w:val="21"/>
+          <w:szCs w:val="21"/>
+        </w:rPr>
+        <w:t>qs</w:t>
+      </w:r>
+      <w:proofErr w:type="spellEnd"/>
+      <w:r>
+        <w:rPr>
+          <w:rFonts w:ascii="Courier New" w:eastAsia="Times New Roman" w:hAnsi="Courier New" w:cs="Courier New"/>
+          <w:color w:val="D4D4D4"/>
+          <w:sz w:val="21"/>
+          <w:szCs w:val="21"/>
+        </w:rPr>
+        <w:t> = </w:t>
+      </w:r>
+      <w:proofErr w:type="spellStart"/>
+      <w:proofErr w:type="gramStart"/>
+      <w:r>
+        <w:rPr>
+          <w:rFonts w:ascii="Courier New" w:eastAsia="Times New Roman" w:hAnsi="Courier New" w:cs="Courier New"/>
+          <w:color w:val="D4D4D4"/>
+          <w:sz w:val="21"/>
+          <w:szCs w:val="21"/>
+        </w:rPr>
+        <w:t>np.linspace</w:t>
+      </w:r>
+      <w:proofErr w:type="spellEnd"/>
+      <w:proofErr w:type="gramEnd"/>
+      <w:r>
+        <w:rPr>
+          <w:rFonts w:ascii="Courier New" w:eastAsia="Times New Roman" w:hAnsi="Courier New" w:cs="Courier New"/>
+          <w:color w:val="DCDCDC"/>
+          <w:sz w:val="21"/>
+          <w:szCs w:val="21"/>
+        </w:rPr>
+        <w:t>(</w:t>
+      </w:r>
+      <w:r>
+        <w:rPr>
+          <w:rFonts w:ascii="Courier New" w:eastAsia="Times New Roman" w:hAnsi="Courier New" w:cs="Courier New"/>
+          <w:color w:val="B5CEA8"/>
+          <w:sz w:val="21"/>
+          <w:szCs w:val="21"/>
+        </w:rPr>
+        <w:t>0.01</w:t>
+      </w:r>
+      <w:r>
+        <w:rPr>
+          <w:rFonts w:ascii="Courier New" w:eastAsia="Times New Roman" w:hAnsi="Courier New" w:cs="Courier New"/>
+          <w:color w:val="DCDCDC"/>
+          <w:sz w:val="21"/>
+          <w:szCs w:val="21"/>
+        </w:rPr>
+        <w:t>,</w:t>
+      </w:r>
+      <w:r>
+        <w:rPr>
+          <w:rFonts w:ascii="Courier New" w:eastAsia="Times New Roman" w:hAnsi="Courier New" w:cs="Courier New"/>
+          <w:color w:val="D4D4D4"/>
+          <w:sz w:val="21"/>
+          <w:szCs w:val="21"/>
+        </w:rPr>
+        <w:t> </w:t>
+      </w:r>
+      <w:r>
+        <w:rPr>
+          <w:rFonts w:ascii="Courier New" w:eastAsia="Times New Roman" w:hAnsi="Courier New" w:cs="Courier New"/>
+          <w:color w:val="B5CEA8"/>
+          <w:sz w:val="21"/>
+          <w:szCs w:val="21"/>
+        </w:rPr>
+        <w:t>4</w:t>
+      </w:r>
+      <w:r>
+        <w:rPr>
+          <w:rFonts w:ascii="Courier New" w:eastAsia="Times New Roman" w:hAnsi="Courier New" w:cs="Courier New"/>
+          <w:color w:val="DCDCDC"/>
+          <w:sz w:val="21"/>
+          <w:szCs w:val="21"/>
+        </w:rPr>
+        <w:t>,</w:t>
+      </w:r>
+      <w:r>
+        <w:rPr>
+          <w:rFonts w:ascii="Courier New" w:eastAsia="Times New Roman" w:hAnsi="Courier New" w:cs="Courier New"/>
+          <w:color w:val="D4D4D4"/>
+          <w:sz w:val="21"/>
+          <w:szCs w:val="21"/>
+        </w:rPr>
+        <w:t> </w:t>
+      </w:r>
+      <w:r>
+        <w:rPr>
+          <w:rFonts w:ascii="Courier New" w:eastAsia="Times New Roman" w:hAnsi="Courier New" w:cs="Courier New"/>
+          <w:color w:val="B5CEA8"/>
+          <w:sz w:val="21"/>
+          <w:szCs w:val="21"/>
+        </w:rPr>
+        <w:t>4</w:t>
+      </w:r>
+      <w:r>
+        <w:rPr>
+          <w:rFonts w:ascii="Courier New" w:eastAsia="Times New Roman" w:hAnsi="Courier New" w:cs="Courier New"/>
+          <w:color w:val="DCDCDC"/>
+          <w:sz w:val="21"/>
+          <w:szCs w:val="21"/>
+        </w:rPr>
+        <w:t>)</w:t>
+      </w:r>
+    </w:p>
+    <w:p>
+      <w:pPr>
+        <w:shd w:val="clear" w:color="auto" w:fill="1E1E1E"/>
+        <w:spacing w:after="0" w:line="285" w:lineRule="atLeast"/>
+        <w:rPr>
+          <w:rFonts w:ascii="Courier New" w:eastAsia="Times New Roman" w:hAnsi="Courier New" w:cs="Courier New"/>
+          <w:color w:val="D4D4D4"/>
+          <w:sz w:val="21"/>
+          <w:szCs w:val="21"/>
+        </w:rPr>
+      </w:pPr>
+      <w:proofErr w:type="spellStart"/>
+      <w:r>
+        <w:rPr>
+          <w:rFonts w:ascii="Courier New" w:eastAsia="Times New Roman" w:hAnsi="Courier New" w:cs="Courier New"/>
+          <w:color w:val="D4D4D4"/>
+          <w:sz w:val="21"/>
+          <w:szCs w:val="21"/>
+        </w:rPr>
+        <w:t>other_hyperparams</w:t>
+      </w:r>
+      <w:proofErr w:type="spellEnd"/>
+      <w:r>
+        <w:rPr>
+          <w:rFonts w:ascii="Courier New" w:eastAsia="Times New Roman" w:hAnsi="Courier New" w:cs="Courier New"/>
+          <w:color w:val="D4D4D4"/>
+          <w:sz w:val="21"/>
+          <w:szCs w:val="21"/>
+        </w:rPr>
+        <w:t> = </w:t>
+      </w:r>
+      <w:r>
+        <w:rPr>
+          <w:rFonts w:ascii="Courier New" w:eastAsia="Times New Roman" w:hAnsi="Courier New" w:cs="Courier New"/>
+          <w:color w:val="DCDCDC"/>
+          <w:sz w:val="21"/>
+          <w:szCs w:val="21"/>
+        </w:rPr>
+        <w:t>{</w:t>
+      </w:r>
+    </w:p>
+    <w:p>
+      <w:pPr>
+        <w:shd w:val="clear" w:color="auto" w:fill="1E1E1E"/>
+        <w:spacing w:after="0" w:line="285" w:lineRule="atLeast"/>
+        <w:rPr>
+          <w:rFonts w:ascii="Courier New" w:eastAsia="Times New Roman" w:hAnsi="Courier New" w:cs="Courier New"/>
+          <w:color w:val="D4D4D4"/>
+          <w:sz w:val="21"/>
+          <w:szCs w:val="21"/>
+        </w:rPr>
+      </w:pPr>
+      <w:r>
+        <w:rPr>
+          <w:rFonts w:ascii="Courier New" w:eastAsia="Times New Roman" w:hAnsi="Courier New" w:cs="Courier New"/>
+          <w:color w:val="D4D4D4"/>
+          <w:sz w:val="21"/>
+          <w:szCs w:val="21"/>
+        </w:rPr>
+        <w:t>      </w:t>
+      </w:r>
+      <w:r>
+        <w:rPr>
+          <w:rFonts w:ascii="Courier New" w:eastAsia="Times New Roman" w:hAnsi="Courier New" w:cs="Courier New"/>
+          <w:color w:val="CE9178"/>
+          <w:sz w:val="21"/>
+          <w:szCs w:val="21"/>
+        </w:rPr>
+        <w:t>"epochs"</w:t>
+      </w:r>
+      <w:r>
+        <w:rPr>
+          <w:rFonts w:ascii="Courier New" w:eastAsia="Times New Roman" w:hAnsi="Courier New" w:cs="Courier New"/>
+          <w:color w:val="DCDCDC"/>
+          <w:sz w:val="21"/>
+          <w:szCs w:val="21"/>
+        </w:rPr>
+        <w:t>:</w:t>
+      </w:r>
+      <w:r>
+        <w:rPr>
+          <w:rFonts w:ascii="Courier New" w:eastAsia="Times New Roman" w:hAnsi="Courier New" w:cs="Courier New"/>
+          <w:color w:val="D4D4D4"/>
+          <w:sz w:val="21"/>
+          <w:szCs w:val="21"/>
+        </w:rPr>
+        <w:t> </w:t>
+      </w:r>
+      <w:r>
+        <w:rPr>
+          <w:rFonts w:ascii="Courier New" w:eastAsia="Times New Roman" w:hAnsi="Courier New" w:cs="Courier New"/>
+          <w:color w:val="B5CEA8"/>
+          <w:sz w:val="21"/>
+          <w:szCs w:val="21"/>
+        </w:rPr>
+        <w:t>20</w:t>
+      </w:r>
+      <w:r>
+        <w:rPr>
+          <w:rFonts w:ascii="Courier New" w:eastAsia="Times New Roman" w:hAnsi="Courier New" w:cs="Courier New"/>
+          <w:color w:val="DCDCDC"/>
+          <w:sz w:val="21"/>
+          <w:szCs w:val="21"/>
+        </w:rPr>
+        <w:t>,</w:t>
+      </w:r>
+    </w:p>
+    <w:p>
+      <w:pPr>
+        <w:shd w:val="clear" w:color="auto" w:fill="1E1E1E"/>
+        <w:spacing w:after="0" w:line="285" w:lineRule="atLeast"/>
+        <w:rPr>
+          <w:rFonts w:ascii="Courier New" w:eastAsia="Times New Roman" w:hAnsi="Courier New" w:cs="Courier New"/>
+          <w:color w:val="D4D4D4"/>
+          <w:sz w:val="21"/>
+          <w:szCs w:val="21"/>
+        </w:rPr>
+      </w:pPr>
+      <w:r>
+        <w:rPr>
+          <w:rFonts w:ascii="Courier New" w:eastAsia="Times New Roman" w:hAnsi="Courier New" w:cs="Courier New"/>
+          <w:color w:val="D4D4D4"/>
+          <w:sz w:val="21"/>
+          <w:szCs w:val="21"/>
+        </w:rPr>
+        <w:t>      </w:t>
+      </w:r>
+      <w:r>
+        <w:rPr>
+          <w:rFonts w:ascii="Courier New" w:eastAsia="Times New Roman" w:hAnsi="Courier New" w:cs="Courier New"/>
+          <w:color w:val="CE9178"/>
+          <w:sz w:val="21"/>
+          <w:szCs w:val="21"/>
+        </w:rPr>
+        <w:t>"</w:t>
+      </w:r>
+      <w:proofErr w:type="spellStart"/>
+      <w:proofErr w:type="gramStart"/>
+      <w:r>
+        <w:rPr>
+          <w:rFonts w:ascii="Courier New" w:eastAsia="Times New Roman" w:hAnsi="Courier New" w:cs="Courier New"/>
+          <w:color w:val="CE9178"/>
+          <w:sz w:val="21"/>
+          <w:szCs w:val="21"/>
+        </w:rPr>
+        <w:t>embedding</w:t>
+      </w:r>
+      <w:proofErr w:type="gramEnd"/>
+      <w:r>
+        <w:rPr>
+          <w:rFonts w:ascii="Courier New" w:eastAsia="Times New Roman" w:hAnsi="Courier New" w:cs="Courier New"/>
+          <w:color w:val="CE9178"/>
+          <w:sz w:val="21"/>
+          <w:szCs w:val="21"/>
+        </w:rPr>
+        <w:t>_dim</w:t>
+      </w:r>
+      <w:proofErr w:type="spellEnd"/>
+      <w:r>
+        <w:rPr>
+          <w:rFonts w:ascii="Courier New" w:eastAsia="Times New Roman" w:hAnsi="Courier New" w:cs="Courier New"/>
+          <w:color w:val="CE9178"/>
+          <w:sz w:val="21"/>
+          <w:szCs w:val="21"/>
+        </w:rPr>
+        <w:t>"</w:t>
+      </w:r>
+      <w:r>
+        <w:rPr>
+          <w:rFonts w:ascii="Courier New" w:eastAsia="Times New Roman" w:hAnsi="Courier New" w:cs="Courier New"/>
+          <w:color w:val="DCDCDC"/>
+          <w:sz w:val="21"/>
+          <w:szCs w:val="21"/>
+        </w:rPr>
+        <w:t>:</w:t>
+      </w:r>
+      <w:r>
+        <w:rPr>
+          <w:rFonts w:ascii="Courier New" w:eastAsia="Times New Roman" w:hAnsi="Courier New" w:cs="Courier New"/>
+          <w:color w:val="D4D4D4"/>
+          <w:sz w:val="21"/>
+          <w:szCs w:val="21"/>
+        </w:rPr>
+        <w:t> </w:t>
+      </w:r>
+      <w:r>
+        <w:rPr>
+          <w:rFonts w:ascii="Courier New" w:eastAsia="Times New Roman" w:hAnsi="Courier New" w:cs="Courier New"/>
+          <w:color w:val="B5CEA8"/>
+          <w:sz w:val="21"/>
+          <w:szCs w:val="21"/>
+        </w:rPr>
+        <w:t>128</w:t>
+      </w:r>
+      <w:r>
+        <w:rPr>
+          <w:rFonts w:ascii="Courier New" w:eastAsia="Times New Roman" w:hAnsi="Courier New" w:cs="Courier New"/>
+          <w:color w:val="DCDCDC"/>
+          <w:sz w:val="21"/>
+          <w:szCs w:val="21"/>
+        </w:rPr>
+        <w:t>,</w:t>
+      </w:r>
+    </w:p>
+    <w:p>
+      <w:pPr>
+        <w:shd w:val="clear" w:color="auto" w:fill="1E1E1E"/>
+        <w:spacing w:after="0" w:line="285" w:lineRule="atLeast"/>
+        <w:rPr>
+          <w:rFonts w:ascii="Courier New" w:eastAsia="Times New Roman" w:hAnsi="Courier New" w:cs="Courier New"/>
+          <w:color w:val="D4D4D4"/>
+          <w:sz w:val="21"/>
+          <w:szCs w:val="21"/>
+        </w:rPr>
+      </w:pPr>
+      <w:r>
+        <w:rPr>
+          <w:rFonts w:ascii="Courier New" w:eastAsia="Times New Roman" w:hAnsi="Courier New" w:cs="Courier New"/>
+          <w:color w:val="D4D4D4"/>
+          <w:sz w:val="21"/>
+          <w:szCs w:val="21"/>
+        </w:rPr>
+        <w:t>      </w:t>
+      </w:r>
+      <w:r>
+        <w:rPr>
+          <w:rFonts w:ascii="Courier New" w:eastAsia="Times New Roman" w:hAnsi="Courier New" w:cs="Courier New"/>
+          <w:color w:val="CE9178"/>
+          <w:sz w:val="21"/>
+          <w:szCs w:val="21"/>
+        </w:rPr>
+        <w:t>"</w:t>
+      </w:r>
+      <w:proofErr w:type="spellStart"/>
+      <w:proofErr w:type="gramStart"/>
+      <w:r>
+        <w:rPr>
+          <w:rFonts w:ascii="Courier New" w:eastAsia="Times New Roman" w:hAnsi="Courier New" w:cs="Courier New"/>
+          <w:color w:val="CE9178"/>
+          <w:sz w:val="21"/>
+          <w:szCs w:val="21"/>
+        </w:rPr>
+        <w:t>walk</w:t>
+      </w:r>
+      <w:proofErr w:type="gramEnd"/>
+      <w:r>
+        <w:rPr>
+          <w:rFonts w:ascii="Courier New" w:eastAsia="Times New Roman" w:hAnsi="Courier New" w:cs="Courier New"/>
+          <w:color w:val="CE9178"/>
+          <w:sz w:val="21"/>
+          <w:szCs w:val="21"/>
+        </w:rPr>
+        <w:t>_length</w:t>
+      </w:r>
+      <w:proofErr w:type="spellEnd"/>
+      <w:r>
+        <w:rPr>
+          <w:rFonts w:ascii="Courier New" w:eastAsia="Times New Roman" w:hAnsi="Courier New" w:cs="Courier New"/>
+          <w:color w:val="CE9178"/>
+          <w:sz w:val="21"/>
+          <w:szCs w:val="21"/>
+        </w:rPr>
+        <w:t>"</w:t>
+      </w:r>
+      <w:r>
+        <w:rPr>
+          <w:rFonts w:ascii="Courier New" w:eastAsia="Times New Roman" w:hAnsi="Courier New" w:cs="Courier New"/>
+          <w:color w:val="DCDCDC"/>
+          <w:sz w:val="21"/>
+          <w:szCs w:val="21"/>
+        </w:rPr>
+        <w:t>:</w:t>
+      </w:r>
+      <w:r>
+        <w:rPr>
+          <w:rFonts w:ascii="Courier New" w:eastAsia="Times New Roman" w:hAnsi="Courier New" w:cs="Courier New"/>
+          <w:color w:val="D4D4D4"/>
+          <w:sz w:val="21"/>
+          <w:szCs w:val="21"/>
+        </w:rPr>
+        <w:t> </w:t>
+      </w:r>
+      <w:r>
+        <w:rPr>
+          <w:rFonts w:ascii="Courier New" w:eastAsia="Times New Roman" w:hAnsi="Courier New" w:cs="Courier New"/>
+          <w:color w:val="B5CEA8"/>
+          <w:sz w:val="21"/>
+          <w:szCs w:val="21"/>
+        </w:rPr>
+        <w:t>20</w:t>
+      </w:r>
+      <w:r>
+        <w:rPr>
+          <w:rFonts w:ascii="Courier New" w:eastAsia="Times New Roman" w:hAnsi="Courier New" w:cs="Courier New"/>
+          <w:color w:val="DCDCDC"/>
+          <w:sz w:val="21"/>
+          <w:szCs w:val="21"/>
+        </w:rPr>
+        <w:t>,</w:t>
+      </w:r>
+    </w:p>
+    <w:p>
+      <w:pPr>
+        <w:shd w:val="clear" w:color="auto" w:fill="1E1E1E"/>
+        <w:spacing w:after="0" w:line="285" w:lineRule="atLeast"/>
+        <w:rPr>
+          <w:rFonts w:ascii="Courier New" w:eastAsia="Times New Roman" w:hAnsi="Courier New" w:cs="Courier New"/>
+          <w:color w:val="D4D4D4"/>
+          <w:sz w:val="21"/>
+          <w:szCs w:val="21"/>
+        </w:rPr>
+      </w:pPr>
+      <w:r>
+        <w:rPr>
+          <w:rFonts w:ascii="Courier New" w:eastAsia="Times New Roman" w:hAnsi="Courier New" w:cs="Courier New"/>
+          <w:color w:val="D4D4D4"/>
+          <w:sz w:val="21"/>
+          <w:szCs w:val="21"/>
+        </w:rPr>
+        <w:t>      </w:t>
+      </w:r>
+      <w:r>
+        <w:rPr>
+          <w:rFonts w:ascii="Courier New" w:eastAsia="Times New Roman" w:hAnsi="Courier New" w:cs="Courier New"/>
+          <w:color w:val="CE9178"/>
+          <w:sz w:val="21"/>
+          <w:szCs w:val="21"/>
+        </w:rPr>
+        <w:t>"</w:t>
+      </w:r>
+      <w:proofErr w:type="spellStart"/>
+      <w:proofErr w:type="gramStart"/>
+      <w:r>
+        <w:rPr>
+          <w:rFonts w:ascii="Courier New" w:eastAsia="Times New Roman" w:hAnsi="Courier New" w:cs="Courier New"/>
+          <w:color w:val="CE9178"/>
+          <w:sz w:val="21"/>
+          <w:szCs w:val="21"/>
+        </w:rPr>
+        <w:t>walks</w:t>
+      </w:r>
+      <w:proofErr w:type="gramEnd"/>
+      <w:r>
+        <w:rPr>
+          <w:rFonts w:ascii="Courier New" w:eastAsia="Times New Roman" w:hAnsi="Courier New" w:cs="Courier New"/>
+          <w:color w:val="CE9178"/>
+          <w:sz w:val="21"/>
+          <w:szCs w:val="21"/>
+        </w:rPr>
+        <w:t>_per_node</w:t>
+      </w:r>
+      <w:proofErr w:type="spellEnd"/>
+      <w:r>
+        <w:rPr>
+          <w:rFonts w:ascii="Courier New" w:eastAsia="Times New Roman" w:hAnsi="Courier New" w:cs="Courier New"/>
+          <w:color w:val="CE9178"/>
+          <w:sz w:val="21"/>
+          <w:szCs w:val="21"/>
+        </w:rPr>
+        <w:t>"</w:t>
+      </w:r>
+      <w:r>
+        <w:rPr>
+          <w:rFonts w:ascii="Courier New" w:eastAsia="Times New Roman" w:hAnsi="Courier New" w:cs="Courier New"/>
+          <w:color w:val="DCDCDC"/>
+          <w:sz w:val="21"/>
+          <w:szCs w:val="21"/>
+        </w:rPr>
+        <w:t>:</w:t>
+      </w:r>
+      <w:r>
+        <w:rPr>
+          <w:rFonts w:ascii="Courier New" w:eastAsia="Times New Roman" w:hAnsi="Courier New" w:cs="Courier New"/>
+          <w:color w:val="D4D4D4"/>
+          <w:sz w:val="21"/>
+          <w:szCs w:val="21"/>
+        </w:rPr>
+        <w:t> </w:t>
+      </w:r>
+      <w:r>
+        <w:rPr>
+          <w:rFonts w:ascii="Courier New" w:eastAsia="Times New Roman" w:hAnsi="Courier New" w:cs="Courier New"/>
+          <w:color w:val="B5CEA8"/>
+          <w:sz w:val="21"/>
+          <w:szCs w:val="21"/>
+        </w:rPr>
+        <w:t>10</w:t>
+      </w:r>
+    </w:p>
+    <w:p>
+      <w:pPr>
+        <w:shd w:val="clear" w:color="auto" w:fill="1E1E1E"/>
+        <w:spacing w:after="0" w:line="285" w:lineRule="atLeast"/>
+        <w:rPr>
+          <w:rFonts w:ascii="Courier New" w:eastAsia="Times New Roman" w:hAnsi="Courier New" w:cs="Courier New"/>
+          <w:color w:val="D4D4D4"/>
+          <w:sz w:val="21"/>
+          <w:szCs w:val="21"/>
+        </w:rPr>
+      </w:pPr>
+      <w:r>
+        <w:rPr>
+          <w:rFonts w:ascii="Courier New" w:eastAsia="Times New Roman" w:hAnsi="Courier New" w:cs="Courier New"/>
+          <w:color w:val="DCDCDC"/>
+          <w:sz w:val="21"/>
+          <w:szCs w:val="21"/>
+        </w:rPr>
+        <w:t>}</w:t>
+      </w:r>
+    </w:p>
+    <w:p>
+      <w:pPr>
+        <w:shd w:val="clear" w:color="auto" w:fill="1E1E1E"/>
+        <w:spacing w:after="0" w:line="285" w:lineRule="atLeast"/>
+        <w:rPr>
+          <w:rFonts w:ascii="Courier New" w:eastAsia="Times New Roman" w:hAnsi="Courier New" w:cs="Courier New"/>
+          <w:color w:val="D4D4D4"/>
+          <w:sz w:val="21"/>
+          <w:szCs w:val="21"/>
+        </w:rPr>
+      </w:pPr>
+    </w:p>
+    <w:p>
+      <w:pPr>
+        <w:shd w:val="clear" w:color="auto" w:fill="1E1E1E"/>
+        <w:spacing w:after="0" w:line="285" w:lineRule="atLeast"/>
+        <w:rPr>
+          <w:rFonts w:ascii="Courier New" w:eastAsia="Times New Roman" w:hAnsi="Courier New" w:cs="Courier New"/>
+          <w:color w:val="D4D4D4"/>
+          <w:sz w:val="21"/>
+          <w:szCs w:val="21"/>
+        </w:rPr>
+      </w:pPr>
+      <w:r>
+        <w:rPr>
+          <w:rFonts w:ascii="Courier New" w:eastAsia="Times New Roman" w:hAnsi="Courier New" w:cs="Courier New"/>
+          <w:color w:val="D4D4D4"/>
+          <w:sz w:val="21"/>
+          <w:szCs w:val="21"/>
+        </w:rPr>
+        <w:t>test_p_</w:t>
+      </w:r>
+      <w:proofErr w:type="gramStart"/>
+      <w:r>
+        <w:rPr>
+          <w:rFonts w:ascii="Courier New" w:eastAsia="Times New Roman" w:hAnsi="Courier New" w:cs="Courier New"/>
+          <w:color w:val="D4D4D4"/>
+          <w:sz w:val="21"/>
+          <w:szCs w:val="21"/>
+        </w:rPr>
+        <w:t>q</w:t>
+      </w:r>
+      <w:r>
+        <w:rPr>
+          <w:rFonts w:ascii="Courier New" w:eastAsia="Times New Roman" w:hAnsi="Courier New" w:cs="Courier New"/>
+          <w:color w:val="DCDCDC"/>
+          <w:sz w:val="21"/>
+          <w:szCs w:val="21"/>
+        </w:rPr>
+        <w:t>(</w:t>
+      </w:r>
+      <w:proofErr w:type="gramEnd"/>
+      <w:r>
+        <w:rPr>
+          <w:rFonts w:ascii="Courier New" w:eastAsia="Times New Roman" w:hAnsi="Courier New" w:cs="Courier New"/>
+          <w:color w:val="D4D4D4"/>
+          <w:sz w:val="21"/>
+          <w:szCs w:val="21"/>
+        </w:rPr>
+        <w:t>G</w:t>
+      </w:r>
+      <w:r>
+        <w:rPr>
+          <w:rFonts w:ascii="Courier New" w:eastAsia="Times New Roman" w:hAnsi="Courier New" w:cs="Courier New"/>
+          <w:color w:val="DCDCDC"/>
+          <w:sz w:val="21"/>
+          <w:szCs w:val="21"/>
+        </w:rPr>
+        <w:t>,</w:t>
+      </w:r>
+      <w:r>
+        <w:rPr>
+          <w:rFonts w:ascii="Courier New" w:eastAsia="Times New Roman" w:hAnsi="Courier New" w:cs="Courier New"/>
+          <w:color w:val="D4D4D4"/>
+          <w:sz w:val="21"/>
+          <w:szCs w:val="21"/>
+        </w:rPr>
+        <w:t> data</w:t>
+      </w:r>
+      <w:r>
+        <w:rPr>
+          <w:rFonts w:ascii="Courier New" w:eastAsia="Times New Roman" w:hAnsi="Courier New" w:cs="Courier New"/>
+          <w:color w:val="DCDCDC"/>
+          <w:sz w:val="21"/>
+          <w:szCs w:val="21"/>
+        </w:rPr>
+        <w:t>,</w:t>
+      </w:r>
+      <w:r>
+        <w:rPr>
+          <w:rFonts w:ascii="Courier New" w:eastAsia="Times New Roman" w:hAnsi="Courier New" w:cs="Courier New"/>
+          <w:color w:val="D4D4D4"/>
+          <w:sz w:val="21"/>
+          <w:szCs w:val="21"/>
+        </w:rPr>
+        <w:t> gaf_data</w:t>
+      </w:r>
+      <w:r>
+        <w:rPr>
+          <w:rFonts w:ascii="Courier New" w:eastAsia="Times New Roman" w:hAnsi="Courier New" w:cs="Courier New"/>
+          <w:color w:val="DCDCDC"/>
+          <w:sz w:val="21"/>
+          <w:szCs w:val="21"/>
+        </w:rPr>
+        <w:t>,</w:t>
+      </w:r>
+      <w:r>
+        <w:rPr>
+          <w:rFonts w:ascii="Courier New" w:eastAsia="Times New Roman" w:hAnsi="Courier New" w:cs="Courier New"/>
+          <w:color w:val="D4D4D4"/>
+          <w:sz w:val="21"/>
+          <w:szCs w:val="21"/>
+        </w:rPr>
+        <w:t> </w:t>
+      </w:r>
+      <w:r>
+        <w:rPr>
+          <w:rFonts w:ascii="Courier New" w:eastAsia="Times New Roman" w:hAnsi="Courier New" w:cs="Courier New"/>
+          <w:color w:val="CE9178"/>
+          <w:sz w:val="21"/>
+          <w:szCs w:val="21"/>
+        </w:rPr>
+        <w:t>"k_means"</w:t>
+      </w:r>
+      <w:r>
+        <w:rPr>
+          <w:rFonts w:ascii="Courier New" w:eastAsia="Times New Roman" w:hAnsi="Courier New" w:cs="Courier New"/>
+          <w:color w:val="DCDCDC"/>
+          <w:sz w:val="21"/>
+          <w:szCs w:val="21"/>
+        </w:rPr>
+        <w:t>,</w:t>
+      </w:r>
+      <w:r>
+        <w:rPr>
+          <w:rFonts w:ascii="Courier New" w:eastAsia="Times New Roman" w:hAnsi="Courier New" w:cs="Courier New"/>
+          <w:color w:val="D4D4D4"/>
+          <w:sz w:val="21"/>
+          <w:szCs w:val="21"/>
+        </w:rPr>
+        <w:t> other_hyperparams</w:t>
+      </w:r>
+      <w:r>
+        <w:rPr>
+          <w:rFonts w:ascii="Courier New" w:eastAsia="Times New Roman" w:hAnsi="Courier New" w:cs="Courier New"/>
+          <w:color w:val="DCDCDC"/>
+          <w:sz w:val="21"/>
+          <w:szCs w:val="21"/>
+        </w:rPr>
+        <w:t>,</w:t>
+      </w:r>
+      <w:r>
+        <w:rPr>
+          <w:rFonts w:ascii="Courier New" w:eastAsia="Times New Roman" w:hAnsi="Courier New" w:cs="Courier New"/>
+          <w:color w:val="D4D4D4"/>
+          <w:sz w:val="21"/>
+          <w:szCs w:val="21"/>
+        </w:rPr>
+        <w:t> ps</w:t>
+      </w:r>
+      <w:r>
+        <w:rPr>
+          <w:rFonts w:ascii="Courier New" w:eastAsia="Times New Roman" w:hAnsi="Courier New" w:cs="Courier New"/>
+          <w:color w:val="DCDCDC"/>
+          <w:sz w:val="21"/>
+          <w:szCs w:val="21"/>
+        </w:rPr>
+        <w:t>,</w:t>
+      </w:r>
+      <w:r>
+        <w:rPr>
+          <w:rFonts w:ascii="Courier New" w:eastAsia="Times New Roman" w:hAnsi="Courier New" w:cs="Courier New"/>
+          <w:color w:val="D4D4D4"/>
+          <w:sz w:val="21"/>
+          <w:szCs w:val="21"/>
+        </w:rPr>
+        <w:t> qs</w:t>
+      </w:r>
+      <w:r>
+        <w:rPr>
+          <w:rFonts w:ascii="Courier New" w:eastAsia="Times New Roman" w:hAnsi="Courier New" w:cs="Courier New"/>
+          <w:color w:val="DCDCDC"/>
+          <w:sz w:val="21"/>
+          <w:szCs w:val="21"/>
+        </w:rPr>
+        <w:t>)</w:t>
+      </w:r>
+    </w:p>
+    <w:p/>
+    <w:p>
+      <w:r>
+        <w:rPr>
+          <w:rFonts w:hint="cs"/>
+          <w:noProof/>
+        </w:rPr>
+        <w:lastRenderedPageBreak/>
+        <w:drawing>
+          <wp:inline distT="0" distB="0" distL="0" distR="0" wp14:anchorId="43A4C7BD" wp14:editId="4EF41E20">
+            <wp:extent cx="4166235" cy="3697605"/>
+            <wp:effectExtent l="0" t="0" r="0" b="0"/>
+            <wp:docPr id="2" name="Picture 2" descr="Shape, square&#10;&#10;Description automatically generated"/>
+            <wp:cNvGraphicFramePr>
+              <a:graphicFrameLocks xmlns:a="http://schemas.openxmlformats.org/drawingml/2006/main" noChangeAspect="1"/>
+            </wp:cNvGraphicFramePr>
+            <a:graphic xmlns:a="http://schemas.openxmlformats.org/drawingml/2006/main">
+              <a:graphicData uri="http://schemas.openxmlformats.org/drawingml/2006/picture">
+                <pic:pic xmlns:pic="http://schemas.openxmlformats.org/drawingml/2006/picture">
+                  <pic:nvPicPr>
+                    <pic:cNvPr id="2" name="Picture 2" descr="Shape, square&#10;&#10;Description automatically generated"/>
+                    <pic:cNvPicPr>
+                      <a:picLocks noChangeAspect="1" noChangeArrowheads="1"/>
+                    </pic:cNvPicPr>
+                  </pic:nvPicPr>
+                  <pic:blipFill>
+                    <a:blip r:embed="rId5">
+                      <a:extLst>
+                        <a:ext uri="{28A0092B-C50C-407E-A947-70E740481C1C}">
+                          <a14:useLocalDpi xmlns:a14="http://schemas.microsoft.com/office/drawing/2010/main" val="0"/>
+                        </a:ext>
+                      </a:extLst>
+                    </a:blip>
+                    <a:srcRect/>
+                    <a:stretch>
+                      <a:fillRect/>
+                    </a:stretch>
+                  </pic:blipFill>
+                  <pic:spPr bwMode="auto">
+                    <a:xfrm>
+                      <a:off x="0" y="0"/>
+                      <a:ext cx="4166235" cy="3697605"/>
+                    </a:xfrm>
+                    <a:prstGeom prst="rect">
+                      <a:avLst/>
+                    </a:prstGeom>
+                    <a:noFill/>
+                    <a:ln>
+                      <a:noFill/>
+                    </a:ln>
+                  </pic:spPr>
+                </pic:pic>
+              </a:graphicData>
+            </a:graphic>
+          </wp:inline>
+        </w:drawing>
+      </w:r>
+    </w:p>
+    <w:p>
+      <w:pPr>
+        <w:spacing w:after="0" w:line="240" w:lineRule="auto"/>
+        <w:rPr>
+          <w:rFonts w:ascii="Courier New" w:eastAsia="Times New Roman" w:hAnsi="Courier New" w:cs="Courier New"/>
+          <w:color w:val="D5D5D5"/>
+          <w:sz w:val="21"/>
+          <w:szCs w:val="21"/>
+          <w:shd w:val="clear" w:color="auto" w:fill="383838"/>
+        </w:rPr>
+      </w:pPr>
+      <w:proofErr w:type="spellStart"/>
+      <w:r>
+        <w:rPr>
+          <w:rFonts w:ascii="Courier New" w:eastAsia="Times New Roman" w:hAnsi="Courier New" w:cs="Courier New"/>
+          <w:color w:val="D5D5D5"/>
+          <w:sz w:val="21"/>
+          <w:szCs w:val="21"/>
+          <w:shd w:val="clear" w:color="auto" w:fill="383838"/>
+        </w:rPr>
+        <w:t>winning_params</w:t>
+      </w:r>
+      <w:proofErr w:type="spellEnd"/>
+      <w:proofErr w:type="gramStart"/>
+      <w:r>
+        <w:rPr>
+          <w:rFonts w:ascii="Courier New" w:eastAsia="Times New Roman" w:hAnsi="Courier New" w:cs="Courier New"/>
+          <w:color w:val="D5D5D5"/>
+          <w:sz w:val="21"/>
+          <w:szCs w:val="21"/>
+          <w:shd w:val="clear" w:color="auto" w:fill="383838"/>
+        </w:rPr>
+        <w:t>=[</w:t>
+      </w:r>
+      <w:proofErr w:type="gramEnd"/>
+      <w:r>
+        <w:rPr>
+          <w:rFonts w:ascii="Courier New" w:eastAsia="Times New Roman" w:hAnsi="Courier New" w:cs="Courier New"/>
+          <w:color w:val="D5D5D5"/>
+          <w:sz w:val="21"/>
+          <w:szCs w:val="21"/>
+          <w:shd w:val="clear" w:color="auto" w:fill="383838"/>
+        </w:rPr>
+        <w:t>0.01 1.34], max score=16.92841793620527</w:t>
+      </w:r>
+    </w:p>
+    <w:p>
+      <w:proofErr w:type="spellStart"/>
+      <w:r>
+        <w:rPr>
+          <w:rFonts w:ascii="Courier New" w:eastAsia="Times New Roman" w:hAnsi="Courier New" w:cs="Courier New"/>
+          <w:color w:val="D5D5D5"/>
+          <w:sz w:val="21"/>
+          <w:szCs w:val="21"/>
+          <w:shd w:val="clear" w:color="auto" w:fill="383838"/>
+        </w:rPr>
+        <w:t>hyperparams</w:t>
+      </w:r>
+      <w:proofErr w:type="spellEnd"/>
+      <w:proofErr w:type="gramStart"/>
+      <w:r>
+        <w:rPr>
+          <w:rFonts w:ascii="Courier New" w:eastAsia="Times New Roman" w:hAnsi="Courier New" w:cs="Courier New"/>
+          <w:color w:val="D5D5D5"/>
+          <w:sz w:val="21"/>
+          <w:szCs w:val="21"/>
+          <w:shd w:val="clear" w:color="auto" w:fill="383838"/>
+        </w:rPr>
+        <w:t>=(</w:t>
+      </w:r>
+      <w:proofErr w:type="gramEnd"/>
+      <w:r>
+        <w:rPr>
+          <w:rFonts w:ascii="Courier New" w:eastAsia="Times New Roman" w:hAnsi="Courier New" w:cs="Courier New"/>
+          <w:color w:val="D5D5D5"/>
+          <w:sz w:val="21"/>
+          <w:szCs w:val="21"/>
+          <w:shd w:val="clear" w:color="auto" w:fill="383838"/>
+        </w:rPr>
+        <w:t>{'epochs': 20, 'p': 0.01, 'q': 1.34, '</w:t>
+      </w:r>
+      <w:proofErr w:type="spellStart"/>
+      <w:r>
+        <w:rPr>
+          <w:rFonts w:ascii="Courier New" w:eastAsia="Times New Roman" w:hAnsi="Courier New" w:cs="Courier New"/>
+          <w:color w:val="D5D5D5"/>
+          <w:sz w:val="21"/>
+          <w:szCs w:val="21"/>
+          <w:shd w:val="clear" w:color="auto" w:fill="383838"/>
+        </w:rPr>
+        <w:t>embedding_dim</w:t>
+      </w:r>
+      <w:proofErr w:type="spellEnd"/>
+      <w:r>
+        <w:rPr>
+          <w:rFonts w:ascii="Courier New" w:eastAsia="Times New Roman" w:hAnsi="Courier New" w:cs="Courier New"/>
+          <w:color w:val="D5D5D5"/>
+          <w:sz w:val="21"/>
+          <w:szCs w:val="21"/>
+          <w:shd w:val="clear" w:color="auto" w:fill="383838"/>
+        </w:rPr>
+        <w:t>': 128, '</w:t>
+      </w:r>
+      <w:proofErr w:type="spellStart"/>
+      <w:r>
+        <w:rPr>
+          <w:rFonts w:ascii="Courier New" w:eastAsia="Times New Roman" w:hAnsi="Courier New" w:cs="Courier New"/>
+          <w:color w:val="D5D5D5"/>
+          <w:sz w:val="21"/>
+          <w:szCs w:val="21"/>
+          <w:shd w:val="clear" w:color="auto" w:fill="383838"/>
+        </w:rPr>
+        <w:t>walk_length</w:t>
+      </w:r>
+      <w:proofErr w:type="spellEnd"/>
+      <w:r>
+        <w:rPr>
+          <w:rFonts w:ascii="Courier New" w:eastAsia="Times New Roman" w:hAnsi="Courier New" w:cs="Courier New"/>
+          <w:color w:val="D5D5D5"/>
+          <w:sz w:val="21"/>
+          <w:szCs w:val="21"/>
+          <w:shd w:val="clear" w:color="auto" w:fill="383838"/>
+        </w:rPr>
+        <w:t>': 20, '</w:t>
+      </w:r>
+      <w:proofErr w:type="spellStart"/>
+      <w:r>
+        <w:rPr>
+          <w:rFonts w:ascii="Courier New" w:eastAsia="Times New Roman" w:hAnsi="Courier New" w:cs="Courier New"/>
+          <w:color w:val="D5D5D5"/>
+          <w:sz w:val="21"/>
+          <w:szCs w:val="21"/>
+          <w:shd w:val="clear" w:color="auto" w:fill="383838"/>
+        </w:rPr>
+        <w:t>walks_per_node</w:t>
+      </w:r>
+      <w:proofErr w:type="spellEnd"/>
+      <w:r>
+        <w:rPr>
+          <w:rFonts w:ascii="Courier New" w:eastAsia="Times New Roman" w:hAnsi="Courier New" w:cs="Courier New"/>
+          <w:color w:val="D5D5D5"/>
+          <w:sz w:val="21"/>
+          <w:szCs w:val="21"/>
+          <w:shd w:val="clear" w:color="auto" w:fill="383838"/>
+        </w:rPr>
+        <w:t>': 10}, {'</w:t>
+      </w:r>
+      <w:proofErr w:type="spellStart"/>
+      <w:r>
+        <w:rPr>
+          <w:rFonts w:ascii="Courier New" w:eastAsia="Times New Roman" w:hAnsi="Courier New" w:cs="Courier New"/>
+          <w:color w:val="D5D5D5"/>
+          <w:sz w:val="21"/>
+          <w:szCs w:val="21"/>
+          <w:shd w:val="clear" w:color="auto" w:fill="383838"/>
+        </w:rPr>
+        <w:t>clustering_alg</w:t>
+      </w:r>
+      <w:proofErr w:type="spellEnd"/>
+      <w:r>
+        <w:rPr>
+          <w:rFonts w:ascii="Courier New" w:eastAsia="Times New Roman" w:hAnsi="Courier New" w:cs="Courier New"/>
+          <w:color w:val="D5D5D5"/>
+          <w:sz w:val="21"/>
+          <w:szCs w:val="21"/>
+          <w:shd w:val="clear" w:color="auto" w:fill="383838"/>
+        </w:rPr>
+        <w:t>': '</w:t>
+      </w:r>
+      <w:proofErr w:type="spellStart"/>
+      <w:r>
+        <w:rPr>
+          <w:rFonts w:ascii="Courier New" w:eastAsia="Times New Roman" w:hAnsi="Courier New" w:cs="Courier New"/>
+          <w:color w:val="D5D5D5"/>
+          <w:sz w:val="21"/>
+          <w:szCs w:val="21"/>
+          <w:shd w:val="clear" w:color="auto" w:fill="383838"/>
+        </w:rPr>
+        <w:t>k_means</w:t>
+      </w:r>
+      <w:proofErr w:type="spellEnd"/>
+      <w:r>
+        <w:rPr>
+          <w:rFonts w:ascii="Courier New" w:eastAsia="Times New Roman" w:hAnsi="Courier New" w:cs="Courier New"/>
+          <w:color w:val="D5D5D5"/>
+          <w:sz w:val="21"/>
+          <w:szCs w:val="21"/>
+          <w:shd w:val="clear" w:color="auto" w:fill="383838"/>
+        </w:rPr>
+        <w:t>', '</w:t>
+      </w:r>
+      <w:proofErr w:type="spellStart"/>
+      <w:r>
+        <w:rPr>
+          <w:rFonts w:ascii="Courier New" w:eastAsia="Times New Roman" w:hAnsi="Courier New" w:cs="Courier New"/>
+          <w:color w:val="D5D5D5"/>
+          <w:sz w:val="21"/>
+          <w:szCs w:val="21"/>
+          <w:shd w:val="clear" w:color="auto" w:fill="383838"/>
+        </w:rPr>
+        <w:t>n_clusters</w:t>
+      </w:r>
+      <w:proofErr w:type="spellEnd"/>
+      <w:r>
+        <w:rPr>
+          <w:rFonts w:ascii="Courier New" w:eastAsia="Times New Roman" w:hAnsi="Courier New" w:cs="Courier New"/>
+          <w:color w:val="D5D5D5"/>
+          <w:sz w:val="21"/>
+          <w:szCs w:val="21"/>
+          <w:shd w:val="clear" w:color="auto" w:fill="383838"/>
+        </w:rPr>
+        <w:t>': 200, '</w:t>
+      </w:r>
+      <w:proofErr w:type="spellStart"/>
+      <w:r>
+        <w:rPr>
+          <w:rFonts w:ascii="Courier New" w:eastAsia="Times New Roman" w:hAnsi="Courier New" w:cs="Courier New"/>
+          <w:color w:val="D5D5D5"/>
+          <w:sz w:val="21"/>
+          <w:szCs w:val="21"/>
+          <w:shd w:val="clear" w:color="auto" w:fill="383838"/>
+        </w:rPr>
+        <w:t>batch_size</w:t>
+      </w:r>
+      <w:proofErr w:type="spellEnd"/>
+      <w:r>
+        <w:rPr>
+          <w:rFonts w:ascii="Courier New" w:eastAsia="Times New Roman" w:hAnsi="Courier New" w:cs="Courier New"/>
+          <w:color w:val="D5D5D5"/>
+          <w:sz w:val="21"/>
+          <w:szCs w:val="21"/>
+          <w:shd w:val="clear" w:color="auto" w:fill="383838"/>
+        </w:rPr>
+        <w:t>': 100})</w:t>
+      </w:r>
+    </w:p>
+    <w:p>
+      <w:r>
+        <w:rPr>
+          <w:rFonts w:hint="cs"/>
+          <w:noProof/>
+        </w:rPr>
+        <w:lastRenderedPageBreak/>
+        <w:drawing>
+          <wp:inline distT="0" distB="0" distL="0" distR="0" wp14:anchorId="5ACEEF09" wp14:editId="362BED48">
+            <wp:extent cx="4166235" cy="3697605"/>
+            <wp:effectExtent l="0" t="0" r="0" b="0"/>
+            <wp:docPr id="3" name="Picture 3" descr="Shape, square&#10;&#10;Description automatically generated"/>
+            <wp:cNvGraphicFramePr>
+              <a:graphicFrameLocks xmlns:a="http://schemas.openxmlformats.org/drawingml/2006/main" noChangeAspect="1"/>
+            </wp:cNvGraphicFramePr>
+            <a:graphic xmlns:a="http://schemas.openxmlformats.org/drawingml/2006/main">
+              <a:graphicData uri="http://schemas.openxmlformats.org/drawingml/2006/picture">
+                <pic:pic xmlns:pic="http://schemas.openxmlformats.org/drawingml/2006/picture">
+                  <pic:nvPicPr>
+                    <pic:cNvPr id="3" name="Picture 3" descr="Shape, square&#10;&#10;Description automatically generated"/>
+                    <pic:cNvPicPr>
+                      <a:picLocks noChangeAspect="1" noChangeArrowheads="1"/>
+                    </pic:cNvPicPr>
+                  </pic:nvPicPr>
+                  <pic:blipFill>
+                    <a:blip r:embed="rId6">
+                      <a:extLst>
+                        <a:ext uri="{28A0092B-C50C-407E-A947-70E740481C1C}">
+                          <a14:useLocalDpi xmlns:a14="http://schemas.microsoft.com/office/drawing/2010/main" val="0"/>
+                        </a:ext>
+                      </a:extLst>
+                    </a:blip>
+                    <a:srcRect/>
+                    <a:stretch>
+                      <a:fillRect/>
+                    </a:stretch>
+                  </pic:blipFill>
+                  <pic:spPr bwMode="auto">
+                    <a:xfrm>
+                      <a:off x="0" y="0"/>
+                      <a:ext cx="4166235" cy="3697605"/>
+                    </a:xfrm>
+                    <a:prstGeom prst="rect">
+                      <a:avLst/>
+                    </a:prstGeom>
+                    <a:noFill/>
+                    <a:ln>
+                      <a:noFill/>
+                    </a:ln>
+                  </pic:spPr>
+                </pic:pic>
+              </a:graphicData>
+            </a:graphic>
+          </wp:inline>
+        </w:drawing>
+      </w:r>
+    </w:p>
+    <w:p>
+      <w:pPr>
+        <w:spacing w:after="0" w:line="240" w:lineRule="auto"/>
+        <w:rPr>
+          <w:rFonts w:ascii="Courier New" w:eastAsia="Times New Roman" w:hAnsi="Courier New" w:cs="Courier New"/>
+          <w:color w:val="D5D5D5"/>
+          <w:sz w:val="21"/>
+          <w:szCs w:val="21"/>
+          <w:shd w:val="clear" w:color="auto" w:fill="383838"/>
+        </w:rPr>
+      </w:pPr>
+      <w:proofErr w:type="spellStart"/>
+      <w:r>
+        <w:rPr>
+          <w:rFonts w:ascii="Courier New" w:eastAsia="Times New Roman" w:hAnsi="Courier New" w:cs="Courier New"/>
+          <w:color w:val="D5D5D5"/>
+          <w:sz w:val="21"/>
+          <w:szCs w:val="21"/>
+          <w:shd w:val="clear" w:color="auto" w:fill="383838"/>
+        </w:rPr>
+        <w:t>winning_params</w:t>
+      </w:r>
+      <w:proofErr w:type="spellEnd"/>
+      <w:proofErr w:type="gramStart"/>
+      <w:r>
+        <w:rPr>
+          <w:rFonts w:ascii="Courier New" w:eastAsia="Times New Roman" w:hAnsi="Courier New" w:cs="Courier New"/>
+          <w:color w:val="D5D5D5"/>
+          <w:sz w:val="21"/>
+          <w:szCs w:val="21"/>
+          <w:shd w:val="clear" w:color="auto" w:fill="383838"/>
+        </w:rPr>
+        <w:t>=[</w:t>
+      </w:r>
+      <w:proofErr w:type="gramEnd"/>
+      <w:r>
+        <w:rPr>
+          <w:rFonts w:ascii="Courier New" w:eastAsia="Times New Roman" w:hAnsi="Courier New" w:cs="Courier New"/>
+          <w:color w:val="D5D5D5"/>
+          <w:sz w:val="21"/>
+          <w:szCs w:val="21"/>
+          <w:shd w:val="clear" w:color="auto" w:fill="383838"/>
+        </w:rPr>
+        <w:t>1.34 2.67], max score=14.457333533906713</w:t>
+      </w:r>
+    </w:p>
+    <w:p>
+      <w:pPr>
+        <w:rPr>
+          <w:rFonts w:hint="cs"/>
+        </w:rPr>
+      </w:pPr>
+      <w:proofErr w:type="spellStart"/>
+      <w:r>
+        <w:rPr>
+          <w:rFonts w:ascii="Courier New" w:eastAsia="Times New Roman" w:hAnsi="Courier New" w:cs="Courier New"/>
+          <w:color w:val="D5D5D5"/>
+          <w:sz w:val="21"/>
+          <w:szCs w:val="21"/>
+          <w:shd w:val="clear" w:color="auto" w:fill="383838"/>
+        </w:rPr>
+        <w:t>hyperparams</w:t>
+      </w:r>
+      <w:proofErr w:type="spellEnd"/>
+      <w:proofErr w:type="gramStart"/>
+      <w:r>
+        <w:rPr>
+          <w:rFonts w:ascii="Courier New" w:eastAsia="Times New Roman" w:hAnsi="Courier New" w:cs="Courier New"/>
+          <w:color w:val="D5D5D5"/>
+          <w:sz w:val="21"/>
+          <w:szCs w:val="21"/>
+          <w:shd w:val="clear" w:color="auto" w:fill="383838"/>
+        </w:rPr>
+        <w:t>=(</w:t>
+      </w:r>
+      <w:proofErr w:type="gramEnd"/>
+      <w:r>
+        <w:rPr>
+          <w:rFonts w:ascii="Courier New" w:eastAsia="Times New Roman" w:hAnsi="Courier New" w:cs="Courier New"/>
+          <w:color w:val="D5D5D5"/>
+          <w:sz w:val="21"/>
+          <w:szCs w:val="21"/>
+          <w:shd w:val="clear" w:color="auto" w:fill="383838"/>
+        </w:rPr>
+        <w:t>{'epochs': 20, 'p': 1.34, 'q': 2.67, '</w:t>
+      </w:r>
+      <w:proofErr w:type="spellStart"/>
+      <w:r>
+        <w:rPr>
+          <w:rFonts w:ascii="Courier New" w:eastAsia="Times New Roman" w:hAnsi="Courier New" w:cs="Courier New"/>
+          <w:color w:val="D5D5D5"/>
+          <w:sz w:val="21"/>
+          <w:szCs w:val="21"/>
+          <w:shd w:val="clear" w:color="auto" w:fill="383838"/>
+        </w:rPr>
+        <w:t>embedding_dim</w:t>
+      </w:r>
+      <w:proofErr w:type="spellEnd"/>
+      <w:r>
+        <w:rPr>
+          <w:rFonts w:ascii="Courier New" w:eastAsia="Times New Roman" w:hAnsi="Courier New" w:cs="Courier New"/>
+          <w:color w:val="D5D5D5"/>
+          <w:sz w:val="21"/>
+          <w:szCs w:val="21"/>
+          <w:shd w:val="clear" w:color="auto" w:fill="383838"/>
+        </w:rPr>
+        <w:t>': 128, '</w:t>
+      </w:r>
+      <w:proofErr w:type="spellStart"/>
+      <w:r>
+        <w:rPr>
+          <w:rFonts w:ascii="Courier New" w:eastAsia="Times New Roman" w:hAnsi="Courier New" w:cs="Courier New"/>
+          <w:color w:val="D5D5D5"/>
+          <w:sz w:val="21"/>
+          <w:szCs w:val="21"/>
+          <w:shd w:val="clear" w:color="auto" w:fill="383838"/>
+        </w:rPr>
+        <w:t>walk_length</w:t>
+      </w:r>
+      <w:proofErr w:type="spellEnd"/>
+      <w:r>
+        <w:rPr>
+          <w:rFonts w:ascii="Courier New" w:eastAsia="Times New Roman" w:hAnsi="Courier New" w:cs="Courier New"/>
+          <w:color w:val="D5D5D5"/>
+          <w:sz w:val="21"/>
+          <w:szCs w:val="21"/>
+          <w:shd w:val="clear" w:color="auto" w:fill="383838"/>
+        </w:rPr>
+        <w:t>': 20, '</w:t>
+      </w:r>
+      <w:proofErr w:type="spellStart"/>
+      <w:r>
+        <w:rPr>
+          <w:rFonts w:ascii="Courier New" w:eastAsia="Times New Roman" w:hAnsi="Courier New" w:cs="Courier New"/>
+          <w:color w:val="D5D5D5"/>
+          <w:sz w:val="21"/>
+          <w:szCs w:val="21"/>
+          <w:shd w:val="clear" w:color="auto" w:fill="383838"/>
+        </w:rPr>
+        <w:t>walks_per_node</w:t>
+      </w:r>
+      <w:proofErr w:type="spellEnd"/>
+      <w:r>
+        <w:rPr>
+          <w:rFonts w:ascii="Courier New" w:eastAsia="Times New Roman" w:hAnsi="Courier New" w:cs="Courier New"/>
+          <w:color w:val="D5D5D5"/>
+          <w:sz w:val="21"/>
+          <w:szCs w:val="21"/>
+          <w:shd w:val="clear" w:color="auto" w:fill="383838"/>
+        </w:rPr>
+        <w:t>': 10}, {'</w:t>
+      </w:r>
+      <w:proofErr w:type="spellStart"/>
+      <w:r>
+        <w:rPr>
+          <w:rFonts w:ascii="Courier New" w:eastAsia="Times New Roman" w:hAnsi="Courier New" w:cs="Courier New"/>
+          <w:color w:val="D5D5D5"/>
+          <w:sz w:val="21"/>
+          <w:szCs w:val="21"/>
+          <w:shd w:val="clear" w:color="auto" w:fill="383838"/>
+        </w:rPr>
+        <w:t>clustering_alg</w:t>
+      </w:r>
+      <w:proofErr w:type="spellEnd"/>
+      <w:r>
+        <w:rPr>
+          <w:rFonts w:ascii="Courier New" w:eastAsia="Times New Roman" w:hAnsi="Courier New" w:cs="Courier New"/>
+          <w:color w:val="D5D5D5"/>
+          <w:sz w:val="21"/>
+          <w:szCs w:val="21"/>
+          <w:shd w:val="clear" w:color="auto" w:fill="383838"/>
+        </w:rPr>
+        <w:t>': '</w:t>
+      </w:r>
+      <w:proofErr w:type="spellStart"/>
+      <w:r>
+        <w:rPr>
+          <w:rFonts w:ascii="Courier New" w:eastAsia="Times New Roman" w:hAnsi="Courier New" w:cs="Courier New"/>
+          <w:color w:val="D5D5D5"/>
+          <w:sz w:val="21"/>
+          <w:szCs w:val="21"/>
+          <w:shd w:val="clear" w:color="auto" w:fill="383838"/>
+        </w:rPr>
+        <w:t>k_means</w:t>
+      </w:r>
+      <w:proofErr w:type="spellEnd"/>
+      <w:r>
+        <w:rPr>
+          <w:rFonts w:ascii="Courier New" w:eastAsia="Times New Roman" w:hAnsi="Courier New" w:cs="Courier New"/>
+          <w:color w:val="D5D5D5"/>
+          <w:sz w:val="21"/>
+          <w:szCs w:val="21"/>
+          <w:shd w:val="clear" w:color="auto" w:fill="383838"/>
+        </w:rPr>
+        <w:t>', '</w:t>
+      </w:r>
+      <w:proofErr w:type="spellStart"/>
+      <w:r>
+        <w:rPr>
+          <w:rFonts w:ascii="Courier New" w:eastAsia="Times New Roman" w:hAnsi="Courier New" w:cs="Courier New"/>
+          <w:color w:val="D5D5D5"/>
+          <w:sz w:val="21"/>
+          <w:szCs w:val="21"/>
+          <w:shd w:val="clear" w:color="auto" w:fill="383838"/>
+        </w:rPr>
+        <w:t>n_clusters</w:t>
+      </w:r>
+      <w:proofErr w:type="spellEnd"/>
+      <w:r>
+        <w:rPr>
+          <w:rFonts w:ascii="Courier New" w:eastAsia="Times New Roman" w:hAnsi="Courier New" w:cs="Courier New"/>
+          <w:color w:val="D5D5D5"/>
+          <w:sz w:val="21"/>
+          <w:szCs w:val="21"/>
+          <w:shd w:val="clear" w:color="auto" w:fill="383838"/>
+        </w:rPr>
+        <w:t>': 200, '</w:t>
+      </w:r>
+      <w:proofErr w:type="spellStart"/>
+      <w:r>
+        <w:rPr>
+          <w:rFonts w:ascii="Courier New" w:eastAsia="Times New Roman" w:hAnsi="Courier New" w:cs="Courier New"/>
+          <w:color w:val="D5D5D5"/>
+          <w:sz w:val="21"/>
+          <w:szCs w:val="21"/>
+          <w:shd w:val="clear" w:color="auto" w:fill="383838"/>
+        </w:rPr>
+        <w:t>batch_size</w:t>
+      </w:r>
+      <w:proofErr w:type="spellEnd"/>
+      <w:r>
+        <w:rPr>
+          <w:rFonts w:ascii="Courier New" w:eastAsia="Times New Roman" w:hAnsi="Courier New" w:cs="Courier New"/>
+          <w:color w:val="D5D5D5"/>
+          <w:sz w:val="21"/>
+          <w:szCs w:val="21"/>
+          <w:shd w:val="clear" w:color="auto" w:fill="383838"/>
+        </w:rPr>
+        <w:t>': 100})</w:t>
       </w:r>
     </w:p>
     <w:sectPr>

</xml_diff>